<commit_message>
Release notes for 2.0 - fixed release date
</commit_message>
<xml_diff>
--- a/doc/release/MoDaC Release Notes 2.0.docx
+++ b/doc/release/MoDaC Release Notes 2.0.docx
@@ -203,7 +203,18 @@
                 <w:szCs w:val="28"/>
                 <w:u w:val="single"/>
               </w:rPr>
-              <w:t>, 2022</w:t>
+              <w:t>, 202</w:t>
+            </w:r>
+            <w:r>
+              <w:rPr>
+                <w:b/>
+                <w:bCs/>
+                <w:color w:val="44546A" w:themeColor="text2"/>
+                <w:sz w:val="28"/>
+                <w:szCs w:val="28"/>
+                <w:u w:val="single"/>
+              </w:rPr>
+              <w:t>3</w:t>
             </w:r>
           </w:p>
           <w:p>
@@ -1104,7 +1115,18 @@
                 <w:szCs w:val="28"/>
                 <w:u w:val="single"/>
               </w:rPr>
-              <w:t>2, 2022</w:t>
+              <w:t>2, 202</w:t>
+            </w:r>
+            <w:r>
+              <w:rPr>
+                <w:b/>
+                <w:bCs/>
+                <w:color w:val="44546A" w:themeColor="text2"/>
+                <w:sz w:val="28"/>
+                <w:szCs w:val="28"/>
+                <w:u w:val="single"/>
+              </w:rPr>
+              <w:t>3</w:t>
             </w:r>
           </w:p>
           <w:p>

</xml_diff>